<commit_message>
finished up to data io; added some styling to css
</commit_message>
<xml_diff>
--- a/Outline_v2.docx
+++ b/Outline_v2.docx
@@ -54,8 +54,6 @@
           </w:rPr>
           <w:t>A. Herzing and J. Taillon</w:t>
         </w:r>
-        <w:bookmarkStart w:id="11" w:name="_GoBack"/>
-        <w:bookmarkEnd w:id="11"/>
       </w:ins>
     </w:p>
     <w:p>
@@ -70,31 +68,31 @@
       <w:pPr>
         <w:pStyle w:val="Heading2"/>
         <w:rPr>
+          <w:ins w:id="11" w:author="Taillon, Joshua A. (Fed)" w:date="2018-02-14T16:05:00Z"/>
+          <w:sz w:val="24"/>
+        </w:rPr>
+      </w:pPr>
+      <w:r>
+        <w:rPr>
+          <w:sz w:val="24"/>
+        </w:rPr>
+        <w:t>Brief development history</w:t>
+      </w:r>
+    </w:p>
+    <w:p>
+      <w:pPr>
+        <w:pStyle w:val="Heading3"/>
+        <w:rPr>
           <w:ins w:id="12" w:author="Taillon, Joshua A. (Fed)" w:date="2018-02-14T16:05:00Z"/>
-          <w:sz w:val="24"/>
-        </w:rPr>
-      </w:pPr>
-      <w:r>
-        <w:rPr>
-          <w:sz w:val="24"/>
-        </w:rPr>
-        <w:t>Brief development history</w:t>
-      </w:r>
-    </w:p>
-    <w:p>
-      <w:pPr>
-        <w:pStyle w:val="Heading3"/>
-        <w:rPr>
-          <w:ins w:id="13" w:author="Taillon, Joshua A. (Fed)" w:date="2018-02-14T16:05:00Z"/>
-        </w:rPr>
-        <w:pPrChange w:id="14" w:author="Taillon, Joshua A. (Fed)" w:date="2018-02-14T16:05:00Z">
+        </w:rPr>
+        <w:pPrChange w:id="13" w:author="Taillon, Joshua A. (Fed)" w:date="2018-02-14T16:05:00Z">
           <w:pPr>
             <w:pStyle w:val="Heading2"/>
           </w:pPr>
         </w:pPrChange>
       </w:pPr>
       <w:proofErr w:type="spellStart"/>
-      <w:ins w:id="15" w:author="Taillon, Joshua A. (Fed)" w:date="2018-02-14T16:05:00Z">
+      <w:ins w:id="14" w:author="Taillon, Joshua A. (Fed)" w:date="2018-02-14T16:05:00Z">
         <w:r>
           <w:t>EELSLab</w:t>
         </w:r>
@@ -103,17 +101,17 @@
           <w:t xml:space="preserve"> -&gt; </w:t>
         </w:r>
       </w:ins>
-      <w:ins w:id="16" w:author="Taillon, Joshua A. (Fed)" w:date="2018-02-14T16:06:00Z">
+      <w:ins w:id="15" w:author="Taillon, Joshua A. (Fed)" w:date="2018-02-14T16:06:00Z">
         <w:r>
           <w:t>Francisco’s t</w:t>
         </w:r>
       </w:ins>
-      <w:ins w:id="17" w:author="Taillon, Joshua A. (Fed)" w:date="2018-02-14T16:05:00Z">
+      <w:ins w:id="16" w:author="Taillon, Joshua A. (Fed)" w:date="2018-02-14T16:05:00Z">
         <w:r>
           <w:t>hesis project</w:t>
         </w:r>
       </w:ins>
-      <w:ins w:id="18" w:author="Taillon, Joshua A. (Fed)" w:date="2018-02-14T16:17:00Z">
+      <w:ins w:id="17" w:author="Taillon, Joshua A. (Fed)" w:date="2018-02-14T16:17:00Z">
         <w:r>
           <w:t xml:space="preserve"> 2007 - 2012</w:t>
         </w:r>
@@ -122,13 +120,13 @@
     <w:p>
       <w:pPr>
         <w:pStyle w:val="Heading3"/>
-        <w:pPrChange w:id="19" w:author="Taillon, Joshua A. (Fed)" w:date="2018-02-14T16:05:00Z">
+        <w:pPrChange w:id="18" w:author="Taillon, Joshua A. (Fed)" w:date="2018-02-14T16:05:00Z">
           <w:pPr>
             <w:pStyle w:val="Heading2"/>
           </w:pPr>
         </w:pPrChange>
       </w:pPr>
-      <w:ins w:id="20" w:author="Taillon, Joshua A. (Fed)" w:date="2018-02-14T16:17:00Z">
+      <w:ins w:id="19" w:author="Taillon, Joshua A. (Fed)" w:date="2018-02-14T16:17:00Z">
         <w:r>
           <w:t xml:space="preserve">HyperSpy -&gt; open source project 2012 – present </w:t>
         </w:r>
@@ -152,7 +150,7 @@
       <w:pPr>
         <w:pStyle w:val="Heading2"/>
         <w:rPr>
-          <w:ins w:id="21" w:author="Taillon, Joshua A. (Fed)" w:date="2018-02-14T16:24:00Z"/>
+          <w:ins w:id="20" w:author="Taillon, Joshua A. (Fed)" w:date="2018-02-14T16:24:00Z"/>
           <w:sz w:val="24"/>
         </w:rPr>
       </w:pPr>
@@ -167,15 +165,15 @@
       <w:pPr>
         <w:pStyle w:val="Heading3"/>
         <w:rPr>
-          <w:ins w:id="22" w:author="Taillon, Joshua A. (Fed)" w:date="2018-02-14T15:56:00Z"/>
-        </w:rPr>
-        <w:pPrChange w:id="23" w:author="Taillon, Joshua A. (Fed)" w:date="2018-02-14T16:24:00Z">
+          <w:ins w:id="21" w:author="Taillon, Joshua A. (Fed)" w:date="2018-02-14T15:56:00Z"/>
+        </w:rPr>
+        <w:pPrChange w:id="22" w:author="Taillon, Joshua A. (Fed)" w:date="2018-02-14T16:24:00Z">
           <w:pPr>
             <w:pStyle w:val="Heading2"/>
           </w:pPr>
         </w:pPrChange>
       </w:pPr>
-      <w:ins w:id="24" w:author="Taillon, Joshua A. (Fed)" w:date="2018-02-14T16:24:00Z">
+      <w:ins w:id="23" w:author="Taillon, Joshua A. (Fed)" w:date="2018-02-14T16:24:00Z">
         <w:r>
           <w:t>Python library (explain how this enables/requires Numpy and SciPy libraries)</w:t>
         </w:r>
@@ -185,15 +183,15 @@
       <w:pPr>
         <w:pStyle w:val="Heading3"/>
         <w:rPr>
-          <w:ins w:id="25" w:author="Taillon, Joshua A. (Fed)" w:date="2018-02-14T15:56:00Z"/>
-        </w:rPr>
-        <w:pPrChange w:id="26" w:author="Taillon, Joshua A. (Fed)" w:date="2018-02-14T15:56:00Z">
+          <w:ins w:id="24" w:author="Taillon, Joshua A. (Fed)" w:date="2018-02-14T15:56:00Z"/>
+        </w:rPr>
+        <w:pPrChange w:id="25" w:author="Taillon, Joshua A. (Fed)" w:date="2018-02-14T15:56:00Z">
           <w:pPr>
             <w:pStyle w:val="Heading2"/>
           </w:pPr>
         </w:pPrChange>
       </w:pPr>
-      <w:ins w:id="27" w:author="Taillon, Joshua A. (Fed)" w:date="2018-02-14T15:56:00Z">
+      <w:ins w:id="26" w:author="Taillon, Joshua A. (Fed)" w:date="2018-02-14T15:56:00Z">
         <w:r>
           <w:t>Open data architecture</w:t>
         </w:r>
@@ -203,20 +201,20 @@
       <w:pPr>
         <w:pStyle w:val="Heading3"/>
         <w:rPr>
-          <w:ins w:id="28" w:author="Taillon, Joshua A. (Fed)" w:date="2018-02-14T16:00:00Z"/>
-        </w:rPr>
-        <w:pPrChange w:id="29" w:author="Taillon, Joshua A. (Fed)" w:date="2018-02-14T15:56:00Z">
+          <w:ins w:id="27" w:author="Taillon, Joshua A. (Fed)" w:date="2018-02-14T16:00:00Z"/>
+        </w:rPr>
+        <w:pPrChange w:id="28" w:author="Taillon, Joshua A. (Fed)" w:date="2018-02-14T15:56:00Z">
           <w:pPr>
             <w:pStyle w:val="Heading2"/>
           </w:pPr>
         </w:pPrChange>
       </w:pPr>
-      <w:ins w:id="30" w:author="Taillon, Joshua A. (Fed)" w:date="2018-02-14T15:56:00Z">
+      <w:ins w:id="29" w:author="Taillon, Joshua A. (Fed)" w:date="2018-02-14T15:56:00Z">
         <w:r>
           <w:t>Reproducible data</w:t>
         </w:r>
       </w:ins>
-      <w:ins w:id="31" w:author="Taillon, Joshua A. (Fed)" w:date="2018-02-14T15:57:00Z">
+      <w:ins w:id="30" w:author="Taillon, Joshua A. (Fed)" w:date="2018-02-14T15:57:00Z">
         <w:r>
           <w:t xml:space="preserve"> analysis</w:t>
         </w:r>
@@ -225,13 +223,13 @@
     <w:p>
       <w:pPr>
         <w:pStyle w:val="Heading3"/>
-        <w:pPrChange w:id="32" w:author="Taillon, Joshua A. (Fed)" w:date="2018-02-14T16:00:00Z">
+        <w:pPrChange w:id="31" w:author="Taillon, Joshua A. (Fed)" w:date="2018-02-14T16:00:00Z">
           <w:pPr>
             <w:pStyle w:val="Heading2"/>
           </w:pPr>
         </w:pPrChange>
       </w:pPr>
-      <w:ins w:id="33" w:author="Taillon, Joshua A. (Fed)" w:date="2018-02-14T16:00:00Z">
+      <w:ins w:id="32" w:author="Taillon, Joshua A. (Fed)" w:date="2018-02-14T16:00:00Z">
         <w:r>
           <w:t>Open source development (add your own features)</w:t>
         </w:r>
@@ -299,34 +297,34 @@
       <w:pPr>
         <w:pStyle w:val="Heading3"/>
       </w:pPr>
-      <w:commentRangeStart w:id="34"/>
+      <w:commentRangeStart w:id="33"/>
       <w:r>
         <w:t>Spyder</w:t>
       </w:r>
-      <w:commentRangeEnd w:id="34"/>
+      <w:commentRangeEnd w:id="33"/>
       <w:r>
         <w:rPr>
           <w:rStyle w:val="CommentReference"/>
           <w:rFonts w:asciiTheme="minorHAnsi" w:eastAsiaTheme="minorHAnsi" w:hAnsiTheme="minorHAnsi" w:cstheme="minorBidi"/>
           <w:color w:val="auto"/>
         </w:rPr>
-        <w:commentReference w:id="34"/>
+        <w:commentReference w:id="33"/>
       </w:r>
     </w:p>
     <w:p>
       <w:pPr>
         <w:pStyle w:val="Heading3"/>
         <w:rPr>
-          <w:ins w:id="35" w:author="Taillon, Joshua A. (Fed)" w:date="2018-02-14T16:03:00Z"/>
-        </w:rPr>
-      </w:pPr>
+          <w:ins w:id="34" w:author="Taillon, Joshua A. (Fed)" w:date="2018-02-14T16:03:00Z"/>
+        </w:rPr>
+      </w:pPr>
+      <w:commentRangeStart w:id="35"/>
       <w:commentRangeStart w:id="36"/>
-      <w:commentRangeStart w:id="37"/>
       <w:proofErr w:type="spellStart"/>
       <w:r>
         <w:t>HyperSpyUI</w:t>
       </w:r>
-      <w:commentRangeEnd w:id="36"/>
+      <w:commentRangeEnd w:id="35"/>
       <w:proofErr w:type="spellEnd"/>
       <w:r>
         <w:rPr>
@@ -335,23 +333,23 @@
           <w:color w:val="auto"/>
           <w:sz w:val="14"/>
         </w:rPr>
-        <w:commentReference w:id="36"/>
-      </w:r>
-      <w:commentRangeEnd w:id="37"/>
+        <w:commentReference w:id="35"/>
+      </w:r>
+      <w:commentRangeEnd w:id="36"/>
     </w:p>
     <w:p>
       <w:pPr>
         <w:pStyle w:val="Heading2"/>
         <w:rPr>
-          <w:ins w:id="38" w:author="Taillon, Joshua A. (Fed)" w:date="2018-02-14T16:03:00Z"/>
-        </w:rPr>
-        <w:pPrChange w:id="39" w:author="Taillon, Joshua A. (Fed)" w:date="2018-02-14T16:03:00Z">
+          <w:ins w:id="37" w:author="Taillon, Joshua A. (Fed)" w:date="2018-02-14T16:03:00Z"/>
+        </w:rPr>
+        <w:pPrChange w:id="38" w:author="Taillon, Joshua A. (Fed)" w:date="2018-02-14T16:03:00Z">
           <w:pPr>
             <w:pStyle w:val="Heading3"/>
           </w:pPr>
         </w:pPrChange>
       </w:pPr>
-      <w:ins w:id="40" w:author="Taillon, Joshua A. (Fed)" w:date="2018-02-14T16:03:00Z">
+      <w:ins w:id="39" w:author="Taillon, Joshua A. (Fed)" w:date="2018-02-14T16:03:00Z">
         <w:r>
           <w:t>Where to get help?</w:t>
         </w:r>
@@ -361,10 +359,10 @@
       <w:pPr>
         <w:pStyle w:val="Heading3"/>
         <w:rPr>
-          <w:ins w:id="41" w:author="Taillon, Joshua A. (Fed)" w:date="2018-02-14T16:03:00Z"/>
-        </w:rPr>
-      </w:pPr>
-      <w:ins w:id="42" w:author="Taillon, Joshua A. (Fed)" w:date="2018-02-14T16:03:00Z">
+          <w:ins w:id="40" w:author="Taillon, Joshua A. (Fed)" w:date="2018-02-14T16:03:00Z"/>
+        </w:rPr>
+      </w:pPr>
+      <w:ins w:id="41" w:author="Taillon, Joshua A. (Fed)" w:date="2018-02-14T16:03:00Z">
         <w:r>
           <w:t>User guide</w:t>
         </w:r>
@@ -374,10 +372,10 @@
       <w:pPr>
         <w:pStyle w:val="Heading3"/>
         <w:rPr>
-          <w:ins w:id="43" w:author="Taillon, Joshua A. (Fed)" w:date="2018-02-14T16:03:00Z"/>
-        </w:rPr>
-      </w:pPr>
-      <w:ins w:id="44" w:author="Taillon, Joshua A. (Fed)" w:date="2018-02-14T16:03:00Z">
+          <w:ins w:id="42" w:author="Taillon, Joshua A. (Fed)" w:date="2018-02-14T16:03:00Z"/>
+        </w:rPr>
+      </w:pPr>
+      <w:ins w:id="43" w:author="Taillon, Joshua A. (Fed)" w:date="2018-02-14T16:03:00Z">
         <w:r>
           <w:t>Tutorials/demos</w:t>
         </w:r>
@@ -387,10 +385,10 @@
       <w:pPr>
         <w:pStyle w:val="Heading3"/>
         <w:rPr>
-          <w:ins w:id="45" w:author="Taillon, Joshua A. (Fed)" w:date="2018-02-14T16:06:00Z"/>
-        </w:rPr>
-      </w:pPr>
-      <w:ins w:id="46" w:author="Taillon, Joshua A. (Fed)" w:date="2018-02-14T16:04:00Z">
+          <w:ins w:id="44" w:author="Taillon, Joshua A. (Fed)" w:date="2018-02-14T16:06:00Z"/>
+        </w:rPr>
+      </w:pPr>
+      <w:ins w:id="45" w:author="Taillon, Joshua A. (Fed)" w:date="2018-02-14T16:04:00Z">
         <w:r>
           <w:t>Documentation</w:t>
         </w:r>
@@ -401,18 +399,18 @@
           <w:rFonts w:asciiTheme="minorHAnsi" w:eastAsiaTheme="minorHAnsi" w:hAnsiTheme="minorHAnsi" w:cstheme="minorBidi"/>
           <w:color w:val="auto"/>
         </w:rPr>
-        <w:commentReference w:id="37"/>
+        <w:commentReference w:id="36"/>
       </w:r>
     </w:p>
     <w:p>
       <w:pPr>
         <w:pStyle w:val="Heading3"/>
         <w:rPr>
-          <w:ins w:id="47" w:author="Taillon, Joshua A. (Fed)" w:date="2018-02-14T16:04:00Z"/>
+          <w:ins w:id="46" w:author="Taillon, Joshua A. (Fed)" w:date="2018-02-14T16:04:00Z"/>
         </w:rPr>
       </w:pPr>
       <w:proofErr w:type="spellStart"/>
-      <w:ins w:id="48" w:author="Taillon, Joshua A. (Fed)" w:date="2018-02-14T16:06:00Z">
+      <w:ins w:id="47" w:author="Taillon, Joshua A. (Fed)" w:date="2018-02-14T16:06:00Z">
         <w:r>
           <w:t>Github</w:t>
         </w:r>
@@ -421,7 +419,7 @@
           <w:t xml:space="preserve"> </w:t>
         </w:r>
       </w:ins>
-      <w:ins w:id="49" w:author="Taillon, Joshua A. (Fed)" w:date="2018-02-14T16:07:00Z">
+      <w:ins w:id="48" w:author="Taillon, Joshua A. (Fed)" w:date="2018-02-14T16:07:00Z">
         <w:r>
           <w:t>issue tracker</w:t>
         </w:r>
@@ -431,7 +429,7 @@
       <w:pPr>
         <w:pStyle w:val="Heading3"/>
       </w:pPr>
-      <w:ins w:id="50" w:author="Taillon, Joshua A. (Fed)" w:date="2018-02-14T16:04:00Z">
+      <w:ins w:id="49" w:author="Taillon, Joshua A. (Fed)" w:date="2018-02-14T16:04:00Z">
         <w:r>
           <w:t>User group list/gitter chat</w:t>
         </w:r>
@@ -497,7 +495,7 @@
       <w:pPr>
         <w:pStyle w:val="Heading2"/>
         <w:rPr>
-          <w:ins w:id="51" w:author="Taillon, Joshua A. (Fed)" w:date="2018-02-14T16:23:00Z"/>
+          <w:ins w:id="50" w:author="Taillon, Joshua A. (Fed)" w:date="2018-02-14T16:23:00Z"/>
           <w:sz w:val="24"/>
         </w:rPr>
       </w:pPr>
@@ -512,20 +510,20 @@
       <w:pPr>
         <w:pStyle w:val="Heading3"/>
         <w:rPr>
-          <w:ins w:id="52" w:author="Taillon, Joshua A. (Fed)" w:date="2018-02-14T16:19:00Z"/>
-        </w:rPr>
-        <w:pPrChange w:id="53" w:author="Taillon, Joshua A. (Fed)" w:date="2018-02-14T16:23:00Z">
+          <w:ins w:id="51" w:author="Taillon, Joshua A. (Fed)" w:date="2018-02-14T16:19:00Z"/>
+        </w:rPr>
+        <w:pPrChange w:id="52" w:author="Taillon, Joshua A. (Fed)" w:date="2018-02-14T16:23:00Z">
           <w:pPr>
             <w:pStyle w:val="Heading2"/>
           </w:pPr>
         </w:pPrChange>
       </w:pPr>
-      <w:ins w:id="54" w:author="Taillon, Joshua A. (Fed)" w:date="2018-02-14T16:23:00Z">
+      <w:ins w:id="53" w:author="Taillon, Joshua A. (Fed)" w:date="2018-02-14T16:23:00Z">
         <w:r>
           <w:t xml:space="preserve">Generic python data (maybe show </w:t>
         </w:r>
       </w:ins>
-      <w:ins w:id="55" w:author="Taillon, Joshua A. (Fed)" w:date="2018-02-14T16:24:00Z">
+      <w:ins w:id="54" w:author="Taillon, Joshua A. (Fed)" w:date="2018-02-14T16:24:00Z">
         <w:r>
           <w:t>scipy.io.loadmat for Matlab data)</w:t>
         </w:r>
@@ -535,16 +533,17 @@
       <w:pPr>
         <w:pStyle w:val="Heading3"/>
         <w:rPr>
-          <w:ins w:id="56" w:author="Taillon, Joshua A. (Fed)" w:date="2018-02-14T16:19:00Z"/>
-        </w:rPr>
-        <w:pPrChange w:id="57" w:author="Taillon, Joshua A. (Fed)" w:date="2018-02-14T16:19:00Z">
+          <w:ins w:id="55" w:author="Taillon, Joshua A. (Fed)" w:date="2018-02-14T16:19:00Z"/>
+        </w:rPr>
+        <w:pPrChange w:id="56" w:author="Taillon, Joshua A. (Fed)" w:date="2018-02-14T16:19:00Z">
           <w:pPr>
             <w:pStyle w:val="Heading2"/>
           </w:pPr>
         </w:pPrChange>
       </w:pPr>
-      <w:ins w:id="58" w:author="Taillon, Joshua A. (Fed)" w:date="2018-02-14T16:19:00Z">
-        <w:r>
+      <w:ins w:id="57" w:author="Taillon, Joshua A. (Fed)" w:date="2018-02-14T16:19:00Z">
+        <w:r>
+          <w:lastRenderedPageBreak/>
           <w:t>Gatan dm3 and dm4</w:t>
         </w:r>
       </w:ins>
@@ -553,15 +552,15 @@
       <w:pPr>
         <w:pStyle w:val="Heading3"/>
         <w:rPr>
-          <w:ins w:id="59" w:author="Taillon, Joshua A. (Fed)" w:date="2018-02-14T16:19:00Z"/>
-        </w:rPr>
-        <w:pPrChange w:id="60" w:author="Taillon, Joshua A. (Fed)" w:date="2018-02-14T16:19:00Z">
+          <w:ins w:id="58" w:author="Taillon, Joshua A. (Fed)" w:date="2018-02-14T16:19:00Z"/>
+        </w:rPr>
+        <w:pPrChange w:id="59" w:author="Taillon, Joshua A. (Fed)" w:date="2018-02-14T16:19:00Z">
           <w:pPr>
             <w:pStyle w:val="Heading2"/>
           </w:pPr>
         </w:pPrChange>
       </w:pPr>
-      <w:ins w:id="61" w:author="Taillon, Joshua A. (Fed)" w:date="2018-02-14T16:19:00Z">
+      <w:ins w:id="60" w:author="Taillon, Joshua A. (Fed)" w:date="2018-02-14T16:19:00Z">
         <w:r>
           <w:t>EDAX .spd and .spc</w:t>
         </w:r>
@@ -571,15 +570,15 @@
       <w:pPr>
         <w:pStyle w:val="Heading3"/>
         <w:rPr>
-          <w:ins w:id="62" w:author="Taillon, Joshua A. (Fed)" w:date="2018-02-14T16:19:00Z"/>
-        </w:rPr>
-        <w:pPrChange w:id="63" w:author="Taillon, Joshua A. (Fed)" w:date="2018-02-14T16:19:00Z">
+          <w:ins w:id="61" w:author="Taillon, Joshua A. (Fed)" w:date="2018-02-14T16:19:00Z"/>
+        </w:rPr>
+        <w:pPrChange w:id="62" w:author="Taillon, Joshua A. (Fed)" w:date="2018-02-14T16:19:00Z">
           <w:pPr>
             <w:pStyle w:val="Heading2"/>
           </w:pPr>
         </w:pPrChange>
       </w:pPr>
-      <w:ins w:id="64" w:author="Taillon, Joshua A. (Fed)" w:date="2018-02-14T16:19:00Z">
+      <w:ins w:id="63" w:author="Taillon, Joshua A. (Fed)" w:date="2018-02-14T16:19:00Z">
         <w:r>
           <w:t>FEI .emi and .ser</w:t>
         </w:r>
@@ -589,15 +588,15 @@
       <w:pPr>
         <w:pStyle w:val="Heading3"/>
         <w:rPr>
-          <w:ins w:id="65" w:author="Taillon, Joshua A. (Fed)" w:date="2018-02-14T16:19:00Z"/>
-        </w:rPr>
-        <w:pPrChange w:id="66" w:author="Taillon, Joshua A. (Fed)" w:date="2018-02-14T16:19:00Z">
+          <w:ins w:id="64" w:author="Taillon, Joshua A. (Fed)" w:date="2018-02-14T16:19:00Z"/>
+        </w:rPr>
+        <w:pPrChange w:id="65" w:author="Taillon, Joshua A. (Fed)" w:date="2018-02-14T16:19:00Z">
           <w:pPr>
             <w:pStyle w:val="Heading2"/>
           </w:pPr>
         </w:pPrChange>
       </w:pPr>
-      <w:ins w:id="67" w:author="Taillon, Joshua A. (Fed)" w:date="2018-02-14T16:19:00Z">
+      <w:ins w:id="66" w:author="Taillon, Joshua A. (Fed)" w:date="2018-02-14T16:19:00Z">
         <w:r>
           <w:t>Lispix .raw/.rpl</w:t>
         </w:r>
@@ -606,76 +605,110 @@
     <w:p>
       <w:pPr>
         <w:pStyle w:val="Heading3"/>
+        <w:rPr>
+          <w:ins w:id="67" w:author="Taillon, Joshua A. (Fed)" w:date="2018-04-02T16:36:00Z"/>
+        </w:rPr>
         <w:pPrChange w:id="68" w:author="Taillon, Joshua A. (Fed)" w:date="2018-02-14T16:20:00Z">
           <w:pPr>
             <w:pStyle w:val="Heading2"/>
           </w:pPr>
         </w:pPrChange>
       </w:pPr>
+      <w:proofErr w:type="gramStart"/>
       <w:ins w:id="69" w:author="Taillon, Joshua A. (Fed)" w:date="2018-02-14T16:20:00Z">
         <w:r>
-          <w:lastRenderedPageBreak/>
           <w:t>Bruker .bcf</w:t>
         </w:r>
       </w:ins>
-    </w:p>
-    <w:p>
-      <w:pPr>
-        <w:pStyle w:val="Heading2"/>
-        <w:rPr>
-          <w:sz w:val="24"/>
-        </w:rPr>
-      </w:pPr>
-      <w:r>
-        <w:rPr>
-          <w:sz w:val="24"/>
-        </w:rPr>
-        <w:t>Lazy signals</w:t>
-      </w:r>
-    </w:p>
-    <w:p>
-      <w:pPr>
-        <w:pStyle w:val="Heading2"/>
-        <w:rPr>
-          <w:ins w:id="70" w:author="Taillon, Joshua A. (Fed)" w:date="2018-02-14T16:00:00Z"/>
-          <w:sz w:val="24"/>
-        </w:rPr>
-      </w:pPr>
-      <w:r>
-        <w:rPr>
-          <w:sz w:val="24"/>
-        </w:rPr>
-        <w:t>Output formats</w:t>
-      </w:r>
+      <w:proofErr w:type="gramEnd"/>
     </w:p>
     <w:p>
       <w:pPr>
         <w:pStyle w:val="Heading3"/>
         <w:rPr>
-          <w:ins w:id="71" w:author="Taillon, Joshua A. (Fed)" w:date="2018-02-14T16:00:00Z"/>
-        </w:rPr>
-        <w:pPrChange w:id="72" w:author="Taillon, Joshua A. (Fed)" w:date="2018-02-14T16:00:00Z">
+          <w:rPrChange w:id="70" w:author="Taillon, Joshua A. (Fed)" w:date="2018-04-02T16:36:00Z">
+            <w:rPr/>
+          </w:rPrChange>
+        </w:rPr>
+        <w:pPrChange w:id="71" w:author="Taillon, Joshua A. (Fed)" w:date="2018-04-02T16:37:00Z">
           <w:pPr>
             <w:pStyle w:val="Heading2"/>
           </w:pPr>
         </w:pPrChange>
       </w:pPr>
-      <w:ins w:id="73" w:author="Taillon, Joshua A. (Fed)" w:date="2018-02-14T16:00:00Z">
-        <w:r>
-          <w:t>Intro to HDF5 format</w:t>
-        </w:r>
-      </w:ins>
+      <w:proofErr w:type="gramStart"/>
+      <w:ins w:id="72" w:author="Taillon, Joshua A. (Fed)" w:date="2018-04-02T16:37:00Z">
+        <w:r>
+          <w:t>.</w:t>
+        </w:r>
+        <w:proofErr w:type="spellStart"/>
+        <w:r>
+          <w:t>mrc</w:t>
+        </w:r>
+        <w:proofErr w:type="spellEnd"/>
+        <w:proofErr w:type="gramEnd"/>
+        <w:r>
+          <w:t xml:space="preserve"> for Tomography</w:t>
+        </w:r>
+      </w:ins>
+    </w:p>
+    <w:p>
+      <w:pPr>
+        <w:pStyle w:val="Heading2"/>
+        <w:rPr>
+          <w:sz w:val="24"/>
+        </w:rPr>
+      </w:pPr>
+      <w:r>
+        <w:rPr>
+          <w:sz w:val="24"/>
+        </w:rPr>
+        <w:t>Lazy signals</w:t>
+      </w:r>
+    </w:p>
+    <w:p>
+      <w:pPr>
+        <w:pStyle w:val="Heading2"/>
+        <w:rPr>
+          <w:ins w:id="73" w:author="Taillon, Joshua A. (Fed)" w:date="2018-02-14T16:00:00Z"/>
+          <w:sz w:val="24"/>
+        </w:rPr>
+      </w:pPr>
+      <w:r>
+        <w:rPr>
+          <w:sz w:val="24"/>
+        </w:rPr>
+        <w:t>Output formats</w:t>
+      </w:r>
     </w:p>
     <w:p>
       <w:pPr>
         <w:pStyle w:val="Heading3"/>
-        <w:pPrChange w:id="74" w:author="Taillon, Joshua A. (Fed)" w:date="2018-02-14T16:00:00Z">
+        <w:rPr>
+          <w:ins w:id="74" w:author="Taillon, Joshua A. (Fed)" w:date="2018-02-14T16:00:00Z"/>
+        </w:rPr>
+        <w:pPrChange w:id="75" w:author="Taillon, Joshua A. (Fed)" w:date="2018-02-14T16:00:00Z">
           <w:pPr>
             <w:pStyle w:val="Heading2"/>
           </w:pPr>
         </w:pPrChange>
       </w:pPr>
-      <w:ins w:id="75" w:author="Taillon, Joshua A. (Fed)" w:date="2018-02-14T16:00:00Z">
+      <w:ins w:id="76" w:author="Taillon, Joshua A. (Fed)" w:date="2018-02-14T16:00:00Z">
+        <w:r>
+          <w:t>Intro to HDF5 format</w:t>
+        </w:r>
+      </w:ins>
+    </w:p>
+    <w:p>
+      <w:pPr>
+        <w:pStyle w:val="Heading3"/>
+        <w:pPrChange w:id="77" w:author="Taillon, Joshua A. (Fed)" w:date="2018-02-14T16:00:00Z">
+          <w:pPr>
+            <w:pStyle w:val="Heading2"/>
+          </w:pPr>
+        </w:pPrChange>
+      </w:pPr>
+      <w:ins w:id="78" w:author="Taillon, Joshua A. (Fed)" w:date="2018-02-14T16:00:00Z">
         <w:r>
           <w:t>Mention som</w:t>
         </w:r>
@@ -683,27 +716,27 @@
           <w:t>e interchange formats (</w:t>
         </w:r>
       </w:ins>
-      <w:ins w:id="76" w:author="Taillon, Joshua A. (Fed)" w:date="2018-02-14T16:32:00Z">
+      <w:ins w:id="79" w:author="Taillon, Joshua A. (Fed)" w:date="2018-02-14T16:32:00Z">
         <w:r>
           <w:t>.</w:t>
         </w:r>
       </w:ins>
-      <w:ins w:id="77" w:author="Taillon, Joshua A. (Fed)" w:date="2018-02-14T16:00:00Z">
+      <w:ins w:id="80" w:author="Taillon, Joshua A. (Fed)" w:date="2018-02-14T16:00:00Z">
         <w:r>
           <w:t xml:space="preserve">rpl and </w:t>
         </w:r>
       </w:ins>
-      <w:ins w:id="78" w:author="Taillon, Joshua A. (Fed)" w:date="2018-02-14T16:32:00Z">
+      <w:ins w:id="81" w:author="Taillon, Joshua A. (Fed)" w:date="2018-02-14T16:32:00Z">
         <w:r>
           <w:t>.</w:t>
         </w:r>
       </w:ins>
-      <w:ins w:id="79" w:author="Taillon, Joshua A. (Fed)" w:date="2018-02-14T16:00:00Z">
+      <w:ins w:id="82" w:author="Taillon, Joshua A. (Fed)" w:date="2018-02-14T16:00:00Z">
         <w:r>
           <w:t>msa</w:t>
         </w:r>
       </w:ins>
-      <w:ins w:id="80" w:author="Taillon, Joshua A. (Fed)" w:date="2018-02-14T16:19:00Z">
+      <w:ins w:id="83" w:author="Taillon, Joshua A. (Fed)" w:date="2018-02-14T16:19:00Z">
         <w:r>
           <w:t>, primarily)</w:t>
         </w:r>
@@ -730,28 +763,28 @@
           <w:sz w:val="24"/>
         </w:rPr>
       </w:pPr>
-      <w:commentRangeStart w:id="81"/>
+      <w:commentRangeStart w:id="84"/>
       <w:r>
         <w:rPr>
           <w:sz w:val="24"/>
         </w:rPr>
         <w:t>Separate demos for SEM-based and TEM-based data</w:t>
       </w:r>
-      <w:commentRangeEnd w:id="81"/>
+      <w:commentRangeEnd w:id="84"/>
       <w:r>
         <w:rPr>
           <w:rStyle w:val="CommentReference"/>
           <w:rFonts w:asciiTheme="minorHAnsi" w:eastAsiaTheme="minorHAnsi" w:hAnsiTheme="minorHAnsi" w:cstheme="minorBidi"/>
           <w:color w:val="auto"/>
         </w:rPr>
-        <w:commentReference w:id="81"/>
+        <w:commentReference w:id="84"/>
       </w:r>
     </w:p>
     <w:p>
       <w:pPr>
         <w:pStyle w:val="Heading2"/>
         <w:rPr>
-          <w:ins w:id="82" w:author="Taillon, Joshua A. (Fed)" w:date="2018-02-14T16:33:00Z"/>
+          <w:ins w:id="85" w:author="Taillon, Joshua A. (Fed)" w:date="2018-02-14T16:33:00Z"/>
           <w:sz w:val="24"/>
         </w:rPr>
       </w:pPr>
@@ -769,25 +802,25 @@
           <w:sz w:val="24"/>
         </w:rPr>
       </w:pPr>
-      <w:commentRangeStart w:id="83"/>
-      <w:ins w:id="84" w:author="Taillon, Joshua A. (Fed)" w:date="2018-02-14T16:33:00Z">
+      <w:commentRangeStart w:id="86"/>
+      <w:ins w:id="87" w:author="Taillon, Joshua A. (Fed)" w:date="2018-02-14T16:33:00Z">
         <w:r>
           <w:rPr>
             <w:sz w:val="24"/>
-            <w:rPrChange w:id="85" w:author="Taillon, Joshua A. (Fed)" w:date="2018-02-14T16:33:00Z">
+            <w:rPrChange w:id="88" w:author="Taillon, Joshua A. (Fed)" w:date="2018-02-14T16:33:00Z">
               <w:rPr/>
             </w:rPrChange>
           </w:rPr>
           <w:t>Quantification</w:t>
         </w:r>
-        <w:commentRangeEnd w:id="83"/>
+        <w:commentRangeEnd w:id="86"/>
         <w:r>
           <w:rPr>
             <w:rStyle w:val="CommentReference"/>
             <w:rFonts w:asciiTheme="minorHAnsi" w:eastAsiaTheme="minorHAnsi" w:hAnsiTheme="minorHAnsi" w:cstheme="minorBidi"/>
             <w:color w:val="auto"/>
           </w:rPr>
-          <w:commentReference w:id="83"/>
+          <w:commentReference w:id="86"/>
         </w:r>
       </w:ins>
     </w:p>
@@ -795,33 +828,60 @@
       <w:pPr>
         <w:pStyle w:val="Heading2"/>
         <w:rPr>
-          <w:moveTo w:id="86" w:author="Taillon, Joshua A. (Fed)" w:date="2018-02-14T16:25:00Z"/>
-          <w:sz w:val="24"/>
-        </w:rPr>
-      </w:pPr>
-      <w:moveToRangeStart w:id="87" w:author="Taillon, Joshua A. (Fed)" w:date="2018-02-14T16:25:00Z" w:name="move506388878"/>
-      <w:commentRangeStart w:id="88"/>
-      <w:moveTo w:id="89" w:author="Taillon, Joshua A. (Fed)" w:date="2018-02-14T16:25:00Z">
+          <w:moveTo w:id="89" w:author="Taillon, Joshua A. (Fed)" w:date="2018-02-14T16:25:00Z"/>
+          <w:strike/>
+          <w:sz w:val="24"/>
+          <w:rPrChange w:id="90" w:author="Taillon, Joshua A. (Fed)" w:date="2018-04-02T16:40:00Z">
+            <w:rPr>
+              <w:moveTo w:id="91" w:author="Taillon, Joshua A. (Fed)" w:date="2018-02-14T16:25:00Z"/>
+              <w:sz w:val="24"/>
+            </w:rPr>
+          </w:rPrChange>
+        </w:rPr>
+      </w:pPr>
+      <w:moveToRangeStart w:id="92" w:author="Taillon, Joshua A. (Fed)" w:date="2018-02-14T16:25:00Z" w:name="move506388878"/>
+      <w:commentRangeStart w:id="93"/>
+      <w:moveTo w:id="94" w:author="Taillon, Joshua A. (Fed)" w:date="2018-02-14T16:25:00Z">
         <w:r>
           <w:rPr>
+            <w:strike/>
             <w:sz w:val="24"/>
+            <w:rPrChange w:id="95" w:author="Taillon, Joshua A. (Fed)" w:date="2018-04-02T16:40:00Z">
+              <w:rPr>
+                <w:sz w:val="24"/>
+              </w:rPr>
+            </w:rPrChange>
           </w:rPr>
           <w:t>Curve</w:t>
         </w:r>
       </w:moveTo>
-      <w:commentRangeEnd w:id="88"/>
+      <w:commentRangeEnd w:id="93"/>
       <w:r>
         <w:rPr>
           <w:rStyle w:val="CommentReference"/>
           <w:rFonts w:asciiTheme="minorHAnsi" w:eastAsiaTheme="minorHAnsi" w:hAnsiTheme="minorHAnsi" w:cstheme="minorBidi"/>
+          <w:strike/>
           <w:color w:val="auto"/>
-        </w:rPr>
-        <w:commentReference w:id="88"/>
-      </w:r>
-      <w:moveTo w:id="90" w:author="Taillon, Joshua A. (Fed)" w:date="2018-02-14T16:25:00Z">
+          <w:rPrChange w:id="96" w:author="Taillon, Joshua A. (Fed)" w:date="2018-04-02T16:40:00Z">
+            <w:rPr>
+              <w:rStyle w:val="CommentReference"/>
+              <w:rFonts w:asciiTheme="minorHAnsi" w:eastAsiaTheme="minorHAnsi" w:hAnsiTheme="minorHAnsi" w:cstheme="minorBidi"/>
+              <w:color w:val="auto"/>
+            </w:rPr>
+          </w:rPrChange>
+        </w:rPr>
+        <w:commentReference w:id="93"/>
+      </w:r>
+      <w:moveTo w:id="97" w:author="Taillon, Joshua A. (Fed)" w:date="2018-02-14T16:25:00Z">
         <w:r>
           <w:rPr>
+            <w:strike/>
             <w:sz w:val="24"/>
+            <w:rPrChange w:id="98" w:author="Taillon, Joshua A. (Fed)" w:date="2018-04-02T16:40:00Z">
+              <w:rPr>
+                <w:sz w:val="24"/>
+              </w:rPr>
+            </w:rPrChange>
           </w:rPr>
           <w:t xml:space="preserve"> fitting</w:t>
         </w:r>
@@ -831,19 +891,21 @@
       <w:pPr>
         <w:pStyle w:val="Heading3"/>
         <w:rPr>
-          <w:moveTo w:id="91" w:author="Taillon, Joshua A. (Fed)" w:date="2018-02-14T16:25:00Z"/>
-          <w:rPrChange w:id="92" w:author="Taillon, Joshua A. (Fed)" w:date="2018-02-14T16:32:00Z">
+          <w:moveTo w:id="99" w:author="Taillon, Joshua A. (Fed)" w:date="2018-02-14T16:25:00Z"/>
+          <w:strike/>
+          <w:rPrChange w:id="100" w:author="Taillon, Joshua A. (Fed)" w:date="2018-04-02T16:40:00Z">
             <w:rPr>
-              <w:moveTo w:id="93" w:author="Taillon, Joshua A. (Fed)" w:date="2018-02-14T16:25:00Z"/>
+              <w:moveTo w:id="101" w:author="Taillon, Joshua A. (Fed)" w:date="2018-02-14T16:25:00Z"/>
               <w:sz w:val="22"/>
             </w:rPr>
           </w:rPrChange>
         </w:rPr>
       </w:pPr>
-      <w:moveTo w:id="94" w:author="Taillon, Joshua A. (Fed)" w:date="2018-02-14T16:25:00Z">
+      <w:moveTo w:id="102" w:author="Taillon, Joshua A. (Fed)" w:date="2018-02-14T16:25:00Z">
         <w:r>
           <w:rPr>
-            <w:rPrChange w:id="95" w:author="Taillon, Joshua A. (Fed)" w:date="2018-02-14T16:32:00Z">
+            <w:strike/>
+            <w:rPrChange w:id="103" w:author="Taillon, Joshua A. (Fed)" w:date="2018-04-02T16:40:00Z">
               <w:rPr>
                 <w:sz w:val="22"/>
               </w:rPr>
@@ -853,18 +915,31 @@
         </w:r>
       </w:moveTo>
     </w:p>
-    <w:moveToRangeEnd w:id="87"/>
+    <w:moveToRangeEnd w:id="92"/>
     <w:p>
       <w:pPr>
         <w:pStyle w:val="Heading2"/>
         <w:rPr>
-          <w:ins w:id="96" w:author="Taillon, Joshua A. (Fed)" w:date="2018-02-14T16:31:00Z"/>
-          <w:sz w:val="24"/>
-        </w:rPr>
-      </w:pPr>
-      <w:r>
-        <w:rPr>
-          <w:sz w:val="24"/>
+          <w:ins w:id="104" w:author="Taillon, Joshua A. (Fed)" w:date="2018-02-14T16:31:00Z"/>
+          <w:sz w:val="24"/>
+          <w:highlight w:val="yellow"/>
+          <w:rPrChange w:id="105" w:author="Taillon, Joshua A. (Fed)" w:date="2018-04-02T16:40:00Z">
+            <w:rPr>
+              <w:ins w:id="106" w:author="Taillon, Joshua A. (Fed)" w:date="2018-02-14T16:31:00Z"/>
+              <w:sz w:val="24"/>
+            </w:rPr>
+          </w:rPrChange>
+        </w:rPr>
+      </w:pPr>
+      <w:r>
+        <w:rPr>
+          <w:sz w:val="24"/>
+          <w:highlight w:val="yellow"/>
+          <w:rPrChange w:id="107" w:author="Taillon, Joshua A. (Fed)" w:date="2018-04-02T16:40:00Z">
+            <w:rPr>
+              <w:sz w:val="24"/>
+            </w:rPr>
+          </w:rPrChange>
         </w:rPr>
         <w:t xml:space="preserve">Machine learning </w:t>
       </w:r>
@@ -873,16 +948,28 @@
       <w:pPr>
         <w:pStyle w:val="Heading3"/>
         <w:rPr>
-          <w:ins w:id="97" w:author="Taillon, Joshua A. (Fed)" w:date="2018-02-14T16:31:00Z"/>
-        </w:rPr>
-        <w:pPrChange w:id="98" w:author="Taillon, Joshua A. (Fed)" w:date="2018-02-14T16:31:00Z">
+          <w:ins w:id="108" w:author="Taillon, Joshua A. (Fed)" w:date="2018-02-14T16:31:00Z"/>
+          <w:highlight w:val="yellow"/>
+          <w:rPrChange w:id="109" w:author="Taillon, Joshua A. (Fed)" w:date="2018-04-02T16:40:00Z">
+            <w:rPr>
+              <w:ins w:id="110" w:author="Taillon, Joshua A. (Fed)" w:date="2018-02-14T16:31:00Z"/>
+            </w:rPr>
+          </w:rPrChange>
+        </w:rPr>
+        <w:pPrChange w:id="111" w:author="Taillon, Joshua A. (Fed)" w:date="2018-02-14T16:31:00Z">
           <w:pPr>
             <w:pStyle w:val="Heading2"/>
           </w:pPr>
         </w:pPrChange>
       </w:pPr>
-      <w:ins w:id="99" w:author="Taillon, Joshua A. (Fed)" w:date="2018-02-14T16:31:00Z">
-        <w:r>
+      <w:ins w:id="112" w:author="Taillon, Joshua A. (Fed)" w:date="2018-02-14T16:31:00Z">
+        <w:r>
+          <w:rPr>
+            <w:highlight w:val="yellow"/>
+            <w:rPrChange w:id="113" w:author="Taillon, Joshua A. (Fed)" w:date="2018-04-02T16:40:00Z">
+              <w:rPr/>
+            </w:rPrChange>
+          </w:rPr>
           <w:t>PCA denoising</w:t>
         </w:r>
       </w:ins>
@@ -890,14 +977,26 @@
     <w:p>
       <w:pPr>
         <w:pStyle w:val="Heading3"/>
-        <w:pPrChange w:id="100" w:author="Taillon, Joshua A. (Fed)" w:date="2018-02-14T16:31:00Z">
+        <w:rPr>
+          <w:highlight w:val="yellow"/>
+          <w:rPrChange w:id="114" w:author="Taillon, Joshua A. (Fed)" w:date="2018-04-02T16:40:00Z">
+            <w:rPr/>
+          </w:rPrChange>
+        </w:rPr>
+        <w:pPrChange w:id="115" w:author="Taillon, Joshua A. (Fed)" w:date="2018-02-14T16:31:00Z">
           <w:pPr>
             <w:pStyle w:val="Heading2"/>
           </w:pPr>
         </w:pPrChange>
       </w:pPr>
-      <w:ins w:id="101" w:author="Taillon, Joshua A. (Fed)" w:date="2018-02-14T16:31:00Z">
-        <w:r>
+      <w:ins w:id="116" w:author="Taillon, Joshua A. (Fed)" w:date="2018-02-14T16:31:00Z">
+        <w:r>
+          <w:rPr>
+            <w:highlight w:val="yellow"/>
+            <w:rPrChange w:id="117" w:author="Taillon, Joshua A. (Fed)" w:date="2018-04-02T16:40:00Z">
+              <w:rPr/>
+            </w:rPrChange>
+          </w:rPr>
           <w:t>Unsupervised learning - NMF “phase mapping”</w:t>
         </w:r>
       </w:ins>
@@ -906,15 +1005,28 @@
       <w:pPr>
         <w:pStyle w:val="Heading2"/>
         <w:rPr>
-          <w:moveFrom w:id="102" w:author="Taillon, Joshua A. (Fed)" w:date="2018-02-14T16:25:00Z"/>
-          <w:sz w:val="24"/>
-        </w:rPr>
-      </w:pPr>
-      <w:moveFromRangeStart w:id="103" w:author="Taillon, Joshua A. (Fed)" w:date="2018-02-14T16:25:00Z" w:name="move506388878"/>
-      <w:moveFrom w:id="104" w:author="Taillon, Joshua A. (Fed)" w:date="2018-02-14T16:25:00Z">
+          <w:moveFrom w:id="118" w:author="Taillon, Joshua A. (Fed)" w:date="2018-02-14T16:25:00Z"/>
+          <w:sz w:val="24"/>
+          <w:highlight w:val="yellow"/>
+          <w:rPrChange w:id="119" w:author="Taillon, Joshua A. (Fed)" w:date="2018-04-02T16:41:00Z">
+            <w:rPr>
+              <w:moveFrom w:id="120" w:author="Taillon, Joshua A. (Fed)" w:date="2018-02-14T16:25:00Z"/>
+              <w:sz w:val="24"/>
+            </w:rPr>
+          </w:rPrChange>
+        </w:rPr>
+      </w:pPr>
+      <w:moveFromRangeStart w:id="121" w:author="Taillon, Joshua A. (Fed)" w:date="2018-02-14T16:25:00Z" w:name="move506388878"/>
+      <w:moveFrom w:id="122" w:author="Taillon, Joshua A. (Fed)" w:date="2018-02-14T16:25:00Z">
         <w:r>
           <w:rPr>
             <w:sz w:val="24"/>
+            <w:highlight w:val="yellow"/>
+            <w:rPrChange w:id="123" w:author="Taillon, Joshua A. (Fed)" w:date="2018-04-02T16:41:00Z">
+              <w:rPr>
+                <w:sz w:val="24"/>
+              </w:rPr>
+            </w:rPrChange>
           </w:rPr>
           <w:t>Curve fitting</w:t>
         </w:r>
@@ -924,30 +1036,55 @@
       <w:pPr>
         <w:pStyle w:val="Heading3"/>
         <w:rPr>
-          <w:moveFrom w:id="105" w:author="Taillon, Joshua A. (Fed)" w:date="2018-02-14T16:25:00Z"/>
+          <w:moveFrom w:id="124" w:author="Taillon, Joshua A. (Fed)" w:date="2018-02-14T16:25:00Z"/>
           <w:sz w:val="22"/>
-        </w:rPr>
-      </w:pPr>
-      <w:moveFrom w:id="106" w:author="Taillon, Joshua A. (Fed)" w:date="2018-02-14T16:25:00Z">
+          <w:highlight w:val="yellow"/>
+          <w:rPrChange w:id="125" w:author="Taillon, Joshua A. (Fed)" w:date="2018-04-02T16:41:00Z">
+            <w:rPr>
+              <w:moveFrom w:id="126" w:author="Taillon, Joshua A. (Fed)" w:date="2018-02-14T16:25:00Z"/>
+              <w:sz w:val="22"/>
+            </w:rPr>
+          </w:rPrChange>
+        </w:rPr>
+      </w:pPr>
+      <w:moveFrom w:id="127" w:author="Taillon, Joshua A. (Fed)" w:date="2018-02-14T16:25:00Z">
         <w:r>
           <w:rPr>
             <w:sz w:val="22"/>
+            <w:highlight w:val="yellow"/>
+            <w:rPrChange w:id="128" w:author="Taillon, Joshua A. (Fed)" w:date="2018-04-02T16:41:00Z">
+              <w:rPr>
+                <w:sz w:val="22"/>
+              </w:rPr>
+            </w:rPrChange>
           </w:rPr>
           <w:t>Peak overlap demo</w:t>
         </w:r>
       </w:moveFrom>
     </w:p>
-    <w:moveFromRangeEnd w:id="103"/>
+    <w:moveFromRangeEnd w:id="121"/>
     <w:p>
       <w:pPr>
         <w:pStyle w:val="Heading1"/>
         <w:rPr>
           <w:sz w:val="28"/>
+          <w:highlight w:val="yellow"/>
+          <w:rPrChange w:id="129" w:author="Taillon, Joshua A. (Fed)" w:date="2018-04-02T16:41:00Z">
+            <w:rPr>
+              <w:sz w:val="28"/>
+            </w:rPr>
+          </w:rPrChange>
         </w:rPr>
       </w:pPr>
       <w:r>
         <w:rPr>
           <w:sz w:val="28"/>
+          <w:highlight w:val="yellow"/>
+          <w:rPrChange w:id="130" w:author="Taillon, Joshua A. (Fed)" w:date="2018-04-02T16:41:00Z">
+            <w:rPr>
+              <w:sz w:val="28"/>
+            </w:rPr>
+          </w:rPrChange>
         </w:rPr>
         <w:t>EELS Processing</w:t>
       </w:r>
@@ -957,11 +1094,23 @@
         <w:pStyle w:val="Heading2"/>
         <w:rPr>
           <w:sz w:val="24"/>
-        </w:rPr>
-      </w:pPr>
-      <w:r>
-        <w:rPr>
-          <w:sz w:val="24"/>
+          <w:highlight w:val="yellow"/>
+          <w:rPrChange w:id="131" w:author="Taillon, Joshua A. (Fed)" w:date="2018-04-02T16:41:00Z">
+            <w:rPr>
+              <w:sz w:val="24"/>
+            </w:rPr>
+          </w:rPrChange>
+        </w:rPr>
+      </w:pPr>
+      <w:r>
+        <w:rPr>
+          <w:sz w:val="24"/>
+          <w:highlight w:val="yellow"/>
+          <w:rPrChange w:id="132" w:author="Taillon, Joshua A. (Fed)" w:date="2018-04-02T16:41:00Z">
+            <w:rPr>
+              <w:sz w:val="24"/>
+            </w:rPr>
+          </w:rPrChange>
         </w:rPr>
         <w:t>Basic processing (background extraction, map extraction, etc.)</w:t>
       </w:r>
@@ -971,11 +1120,23 @@
         <w:pStyle w:val="Heading2"/>
         <w:rPr>
           <w:sz w:val="24"/>
-        </w:rPr>
-      </w:pPr>
-      <w:r>
-        <w:rPr>
-          <w:sz w:val="24"/>
+          <w:highlight w:val="yellow"/>
+          <w:rPrChange w:id="133" w:author="Taillon, Joshua A. (Fed)" w:date="2018-04-02T16:40:00Z">
+            <w:rPr>
+              <w:sz w:val="24"/>
+            </w:rPr>
+          </w:rPrChange>
+        </w:rPr>
+      </w:pPr>
+      <w:r>
+        <w:rPr>
+          <w:sz w:val="24"/>
+          <w:highlight w:val="yellow"/>
+          <w:rPrChange w:id="134" w:author="Taillon, Joshua A. (Fed)" w:date="2018-04-02T16:40:00Z">
+            <w:rPr>
+              <w:sz w:val="24"/>
+            </w:rPr>
+          </w:rPrChange>
         </w:rPr>
         <w:t>Curve fitting</w:t>
       </w:r>
@@ -985,11 +1146,23 @@
         <w:pStyle w:val="Heading3"/>
         <w:rPr>
           <w:sz w:val="22"/>
+          <w:highlight w:val="yellow"/>
+          <w:rPrChange w:id="135" w:author="Taillon, Joshua A. (Fed)" w:date="2018-04-02T16:40:00Z">
+            <w:rPr>
+              <w:sz w:val="22"/>
+            </w:rPr>
+          </w:rPrChange>
         </w:rPr>
       </w:pPr>
       <w:r>
         <w:rPr>
           <w:sz w:val="22"/>
+          <w:highlight w:val="yellow"/>
+          <w:rPrChange w:id="136" w:author="Taillon, Joshua A. (Fed)" w:date="2018-04-02T16:40:00Z">
+            <w:rPr>
+              <w:sz w:val="22"/>
+            </w:rPr>
+          </w:rPrChange>
         </w:rPr>
         <w:t>Fine structure demo</w:t>
       </w:r>
@@ -997,11 +1170,17 @@
     <w:p>
       <w:pPr>
         <w:pStyle w:val="Heading1"/>
+        <w:ind w:left="720" w:hanging="720"/>
         <w:rPr>
           <w:sz w:val="28"/>
         </w:rPr>
-      </w:pPr>
-      <w:del w:id="107" w:author="Taillon, Joshua A. (Fed)" w:date="2018-02-14T16:26:00Z">
+        <w:pPrChange w:id="137" w:author="Taillon, Joshua A. (Fed)" w:date="2018-04-02T17:02:00Z">
+          <w:pPr>
+            <w:pStyle w:val="Heading1"/>
+          </w:pPr>
+        </w:pPrChange>
+      </w:pPr>
+      <w:del w:id="138" w:author="Taillon, Joshua A. (Fed)" w:date="2018-02-14T16:26:00Z">
         <w:r>
           <w:rPr>
             <w:sz w:val="28"/>
@@ -1009,7 +1188,7 @@
           <w:delText>Extensability</w:delText>
         </w:r>
       </w:del>
-      <w:ins w:id="108" w:author="Taillon, Joshua A. (Fed)" w:date="2018-02-14T16:26:00Z">
+      <w:ins w:id="139" w:author="Taillon, Joshua A. (Fed)" w:date="2018-02-14T16:26:00Z">
         <w:r>
           <w:rPr>
             <w:sz w:val="28"/>
@@ -1017,6 +1196,8 @@
           <w:t>Extensibility</w:t>
         </w:r>
       </w:ins>
+      <w:bookmarkStart w:id="140" w:name="_GoBack"/>
+      <w:bookmarkEnd w:id="140"/>
     </w:p>
     <w:p>
       <w:pPr>
@@ -1036,7 +1217,7 @@
       <w:pPr>
         <w:pStyle w:val="Heading2"/>
         <w:rPr>
-          <w:ins w:id="109" w:author="Taillon, Joshua A. (Fed)" w:date="2018-02-14T16:27:00Z"/>
+          <w:ins w:id="141" w:author="Taillon, Joshua A. (Fed)" w:date="2018-02-14T16:27:00Z"/>
           <w:sz w:val="24"/>
         </w:rPr>
       </w:pPr>
@@ -1051,15 +1232,15 @@
       <w:pPr>
         <w:pStyle w:val="Heading2"/>
         <w:rPr>
-          <w:ins w:id="110" w:author="Taillon, Joshua A. (Fed)" w:date="2018-02-14T16:27:00Z"/>
-          <w:sz w:val="24"/>
-        </w:rPr>
-      </w:pPr>
-      <w:ins w:id="111" w:author="Taillon, Joshua A. (Fed)" w:date="2018-02-14T16:27:00Z">
+          <w:ins w:id="142" w:author="Taillon, Joshua A. (Fed)" w:date="2018-02-14T16:27:00Z"/>
+          <w:sz w:val="24"/>
+        </w:rPr>
+      </w:pPr>
+      <w:ins w:id="143" w:author="Taillon, Joshua A. (Fed)" w:date="2018-02-14T16:27:00Z">
         <w:r>
           <w:rPr>
             <w:sz w:val="24"/>
-            <w:rPrChange w:id="112" w:author="Taillon, Joshua A. (Fed)" w:date="2018-02-14T16:27:00Z">
+            <w:rPrChange w:id="144" w:author="Taillon, Joshua A. (Fed)" w:date="2018-02-14T16:27:00Z">
               <w:rPr/>
             </w:rPrChange>
           </w:rPr>
@@ -1076,30 +1257,30 @@
     <w:p>
       <w:pPr>
         <w:pStyle w:val="Heading3"/>
-        <w:pPrChange w:id="113" w:author="Taillon, Joshua A. (Fed)" w:date="2018-02-14T16:27:00Z">
+        <w:pPrChange w:id="145" w:author="Taillon, Joshua A. (Fed)" w:date="2018-02-14T16:27:00Z">
           <w:pPr>
             <w:pStyle w:val="Heading2"/>
           </w:pPr>
         </w:pPrChange>
       </w:pPr>
-      <w:commentRangeStart w:id="114"/>
-      <w:ins w:id="115" w:author="Taillon, Joshua A. (Fed)" w:date="2018-02-14T16:27:00Z">
+      <w:commentRangeStart w:id="146"/>
+      <w:ins w:id="147" w:author="Taillon, Joshua A. (Fed)" w:date="2018-02-14T16:27:00Z">
         <w:r>
           <w:t xml:space="preserve">Example of doing </w:t>
         </w:r>
       </w:ins>
-      <w:ins w:id="116" w:author="Taillon, Joshua A. (Fed)" w:date="2018-02-14T16:28:00Z">
+      <w:ins w:id="148" w:author="Taillon, Joshua A. (Fed)" w:date="2018-02-14T16:28:00Z">
         <w:r>
           <w:t>matrix factorization with AXSIA and importing back into HyperSpy</w:t>
         </w:r>
-        <w:commentRangeEnd w:id="114"/>
+        <w:commentRangeEnd w:id="146"/>
         <w:r>
           <w:rPr>
             <w:rStyle w:val="CommentReference"/>
             <w:rFonts w:asciiTheme="minorHAnsi" w:eastAsiaTheme="minorHAnsi" w:hAnsiTheme="minorHAnsi" w:cstheme="minorBidi"/>
             <w:color w:val="auto"/>
           </w:rPr>
-          <w:commentReference w:id="114"/>
+          <w:commentReference w:id="146"/>
         </w:r>
       </w:ins>
     </w:p>
@@ -1115,7 +1296,7 @@
 
 <file path=word/comments.xml><?xml version="1.0" encoding="utf-8"?>
 <w:comments xmlns:wpc="http://schemas.microsoft.com/office/word/2010/wordprocessingCanvas" xmlns:cx="http://schemas.microsoft.com/office/drawing/2014/chartex" xmlns:cx1="http://schemas.microsoft.com/office/drawing/2015/9/8/chartex" xmlns:cx2="http://schemas.microsoft.com/office/drawing/2015/10/21/chartex" xmlns:cx3="http://schemas.microsoft.com/office/drawing/2016/5/9/chartex" xmlns:cx4="http://schemas.microsoft.com/office/drawing/2016/5/10/chartex" xmlns:cx5="http://schemas.microsoft.com/office/drawing/2016/5/11/chartex" xmlns:cx6="http://schemas.microsoft.com/office/drawing/2016/5/12/chartex" xmlns:cx7="http://schemas.microsoft.com/office/drawing/2016/5/13/chartex" xmlns:cx8="http://schemas.microsoft.com/office/drawing/2016/5/14/chartex" xmlns:mc="http://schemas.openxmlformats.org/markup-compatibility/2006" xmlns:aink="http://schemas.microsoft.com/office/drawing/2016/ink" xmlns:am3d="http://schemas.microsoft.com/office/drawing/2017/model3d" xmlns:o="urn:schemas-microsoft-com:office:office" xmlns:r="http://schemas.openxmlformats.org/officeDocument/2006/relationships" xmlns:m="http://schemas.openxmlformats.org/officeDocument/2006/math" xmlns:v="urn:schemas-microsoft-com:vml" xmlns:wp14="http://schemas.microsoft.com/office/word/2010/wordprocessingDrawing" xmlns:wp="http://schemas.openxmlformats.org/drawingml/2006/wordprocessingDrawing" xmlns:w10="urn:schemas-microsoft-com:office:word" xmlns:w="http://schemas.openxmlformats.org/wordprocessingml/2006/main" xmlns:w14="http://schemas.microsoft.com/office/word/2010/wordml" xmlns:w15="http://schemas.microsoft.com/office/word/2012/wordml" xmlns:w16cid="http://schemas.microsoft.com/office/word/2016/wordml/cid" xmlns:w16se="http://schemas.microsoft.com/office/word/2015/wordml/symex" xmlns:wpg="http://schemas.microsoft.com/office/word/2010/wordprocessingGroup" xmlns:wpi="http://schemas.microsoft.com/office/word/2010/wordprocessingInk" xmlns:wne="http://schemas.microsoft.com/office/word/2006/wordml" xmlns:wps="http://schemas.microsoft.com/office/word/2010/wordprocessingShape" mc:Ignorable="w14 w15 w16se w16cid wp14">
-  <w:comment w:id="34" w:author="Taillon, Joshua A. (Fed)" w:date="2018-02-14T15:58:00Z" w:initials="JAT">
+  <w:comment w:id="33" w:author="Taillon, Joshua A. (Fed)" w:date="2018-02-14T15:58:00Z" w:initials="JAT">
     <w:p>
       <w:pPr>
         <w:pStyle w:val="CommentText"/>
@@ -1134,7 +1315,7 @@
       </w:r>
     </w:p>
   </w:comment>
-  <w:comment w:id="36" w:author="Herzing, Andrew (Fed)" w:date="2018-02-14T10:37:00Z" w:initials="HA(">
+  <w:comment w:id="35" w:author="Herzing, Andrew (Fed)" w:date="2018-02-14T10:37:00Z" w:initials="HA(">
     <w:p>
       <w:pPr>
         <w:pStyle w:val="CommentText"/>
@@ -1150,7 +1331,7 @@
       </w:r>
     </w:p>
   </w:comment>
-  <w:comment w:id="37" w:author="Taillon, Joshua A. (Fed)" w:date="2018-02-14T15:57:00Z" w:initials="JAT">
+  <w:comment w:id="36" w:author="Taillon, Joshua A. (Fed)" w:date="2018-02-14T15:57:00Z" w:initials="JAT">
     <w:p>
       <w:pPr>
         <w:pStyle w:val="CommentText"/>
@@ -1165,17 +1346,38 @@
         <w:rPr>
           <w:noProof/>
         </w:rPr>
-        <w:t xml:space="preserve">Agreed, I use it very rarely, but it is pretty useful for quickly visualizing data (like </w:t>
-      </w:r>
-      <w:r>
+        <w:t>Agreed, I use it very rarely, but it is pretty useful for quickly visualizing data (like what most people would use DigitalMicrograph for)</w:t>
+      </w:r>
+    </w:p>
+  </w:comment>
+  <w:comment w:id="84" w:author="Taillon, Joshua A. (Fed)" w:date="2018-02-14T16:45:00Z" w:initials="JAT">
+    <w:p>
+      <w:pPr>
+        <w:pStyle w:val="CommentText"/>
         <w:rPr>
           <w:noProof/>
         </w:rPr>
-        <w:t>what most people would use DigitalMicrograph for)</w:t>
-      </w:r>
+      </w:pPr>
+      <w:r>
+        <w:rPr>
+          <w:rStyle w:val="CommentReference"/>
+        </w:rPr>
+        <w:annotationRef/>
+      </w:r>
+      <w:r>
+        <w:rPr>
+          <w:noProof/>
+        </w:rPr>
+        <w:t>For the sake of time, maybe we do just SEM for EDS? There's not really any practical difference and we're doing EELS as well, which covers TEM</w:t>
+      </w:r>
+    </w:p>
+    <w:p>
+      <w:pPr>
+        <w:pStyle w:val="CommentText"/>
+      </w:pPr>
     </w:p>
   </w:comment>
-  <w:comment w:id="81" w:author="Taillon, Joshua A. (Fed)" w:date="2018-02-14T16:45:00Z" w:initials="JAT">
+  <w:comment w:id="86" w:author="Taillon, Joshua A. (Fed)" w:date="2018-02-14T16:33:00Z" w:initials="JAT">
     <w:p>
       <w:pPr>
         <w:pStyle w:val="CommentText"/>
@@ -1193,19 +1395,34 @@
         <w:rPr>
           <w:noProof/>
         </w:rPr>
-        <w:t xml:space="preserve">For the sake of time, maybe we do just SEM for EDS? </w:t>
-      </w:r>
-      <w:r>
+        <w:t>I haven't done any of this in HyperSpy, but it's probably a good capability to show (I'd have to practice on some data to make sure I know how to do it)</w:t>
+      </w:r>
+    </w:p>
+    <w:p>
+      <w:pPr>
+        <w:pStyle w:val="CommentText"/>
+      </w:pPr>
+    </w:p>
+  </w:comment>
+  <w:comment w:id="93" w:author="Taillon, Joshua A. (Fed)" w:date="2018-02-14T16:25:00Z" w:initials="JAT">
+    <w:p>
+      <w:pPr>
+        <w:pStyle w:val="CommentText"/>
         <w:rPr>
           <w:noProof/>
         </w:rPr>
-        <w:t>Ther</w:t>
+      </w:pPr>
+      <w:r>
+        <w:rPr>
+          <w:rStyle w:val="CommentReference"/>
+        </w:rPr>
+        <w:annotationRef/>
       </w:r>
       <w:r>
         <w:rPr>
           <w:noProof/>
         </w:rPr>
-        <w:t>e's not really any practical difference and we're doing EELS as well, which covers TEM</w:t>
+        <w:t>Since curve fitting is a more "traditional" analysis, I would put it before the ML stuff</w:t>
       </w:r>
     </w:p>
     <w:p>
@@ -1214,7 +1431,7 @@
       </w:pPr>
     </w:p>
   </w:comment>
-  <w:comment w:id="83" w:author="Taillon, Joshua A. (Fed)" w:date="2018-02-14T16:33:00Z" w:initials="JAT">
+  <w:comment w:id="146" w:author="Taillon, Joshua A. (Fed)" w:date="2018-02-14T16:28:00Z" w:initials="JAT">
     <w:p>
       <w:pPr>
         <w:pStyle w:val="CommentText"/>
@@ -1232,103 +1449,7 @@
         <w:rPr>
           <w:noProof/>
         </w:rPr>
-        <w:t>I haven't done any o</w:t>
-      </w:r>
-      <w:r>
-        <w:rPr>
-          <w:noProof/>
-        </w:rPr>
-        <w:t xml:space="preserve">f this in HyperSpy, but it's </w:t>
-      </w:r>
-      <w:r>
-        <w:rPr>
-          <w:noProof/>
-        </w:rPr>
-        <w:t>probably a good capability to show (I'd have to practice o</w:t>
-      </w:r>
-      <w:r>
-        <w:rPr>
-          <w:noProof/>
-        </w:rPr>
-        <w:t>n some data to make sure I know how to do it)</w:t>
-      </w:r>
-    </w:p>
-    <w:p>
-      <w:pPr>
-        <w:pStyle w:val="CommentText"/>
-      </w:pPr>
-    </w:p>
-  </w:comment>
-  <w:comment w:id="88" w:author="Taillon, Joshua A. (Fed)" w:date="2018-02-14T16:25:00Z" w:initials="JAT">
-    <w:p>
-      <w:pPr>
-        <w:pStyle w:val="CommentText"/>
-        <w:rPr>
-          <w:noProof/>
-        </w:rPr>
-      </w:pPr>
-      <w:r>
-        <w:rPr>
-          <w:rStyle w:val="CommentReference"/>
-        </w:rPr>
-        <w:annotationRef/>
-      </w:r>
-      <w:r>
-        <w:rPr>
-          <w:noProof/>
-        </w:rPr>
-        <w:t xml:space="preserve">Since curve fitting is </w:t>
-      </w:r>
-      <w:r>
-        <w:rPr>
-          <w:noProof/>
-        </w:rPr>
-        <w:t xml:space="preserve">a more "traditional" analysis, I would </w:t>
-      </w:r>
-      <w:r>
-        <w:rPr>
-          <w:noProof/>
-        </w:rPr>
-        <w:t>put it before the ML stuff</w:t>
-      </w:r>
-    </w:p>
-    <w:p>
-      <w:pPr>
-        <w:pStyle w:val="CommentText"/>
-      </w:pPr>
-    </w:p>
-  </w:comment>
-  <w:comment w:id="114" w:author="Taillon, Joshua A. (Fed)" w:date="2018-02-14T16:28:00Z" w:initials="JAT">
-    <w:p>
-      <w:pPr>
-        <w:pStyle w:val="CommentText"/>
-        <w:rPr>
-          <w:noProof/>
-        </w:rPr>
-      </w:pPr>
-      <w:r>
-        <w:rPr>
-          <w:rStyle w:val="CommentReference"/>
-        </w:rPr>
-        <w:annotationRef/>
-      </w:r>
-      <w:r>
-        <w:rPr>
-          <w:noProof/>
-        </w:rPr>
-        <w:t>This isn't a super interes</w:t>
-      </w:r>
-      <w:r>
-        <w:rPr>
-          <w:noProof/>
-        </w:rPr>
-        <w:t>ting example, but shows how you</w:t>
-      </w:r>
-      <w:r>
-        <w:rPr>
-          <w:noProof/>
-        </w:rPr>
-        <w:t>'re not "locked-in" because of the open architecture</w:t>
+        <w:t>This isn't a super interesting example, but shows how you're not "locked-in" because of the open architecture</w:t>
       </w:r>
     </w:p>
     <w:p>
@@ -2206,6 +2327,7 @@
   <w:style w:type="character" w:default="1" w:styleId="DefaultParagraphFont">
     <w:name w:val="Default Paragraph Font"/>
     <w:uiPriority w:val="1"/>
+    <w:semiHidden/>
     <w:unhideWhenUsed/>
   </w:style>
   <w:style w:type="table" w:default="1" w:styleId="TableNormal">
@@ -2849,7 +2971,7 @@
 </file>
 
 <file path=customXml/itemProps1.xml><?xml version="1.0" encoding="utf-8"?>
-<ds:datastoreItem xmlns:ds="http://schemas.openxmlformats.org/officeDocument/2006/customXml" ds:itemID="{A4245190-086A-4A0B-B367-A185883FC1EC}">
+<ds:datastoreItem xmlns:ds="http://schemas.openxmlformats.org/officeDocument/2006/customXml" ds:itemID="{E28D44F1-EDBD-46B0-B0ED-AAB97B98021C}">
   <ds:schemaRefs>
     <ds:schemaRef ds:uri="http://schemas.openxmlformats.org/officeDocument/2006/bibliography"/>
   </ds:schemaRefs>

</xml_diff>